<commit_message>
add comments with images
</commit_message>
<xml_diff>
--- a/10. HTML Quotations/10. HTML Quotations.docx
+++ b/10. HTML Quotations/10. HTML Quotations.docx
@@ -1,6 +1,6 @@
 
 <file path=word/document.xml><?xml version="1.0" encoding="utf-8"?>
-<w:document xmlns:wpc="http://schemas.microsoft.com/office/word/2010/wordprocessingCanvas" xmlns:cx="http://schemas.microsoft.com/office/drawing/2014/chartex" xmlns:cx1="http://schemas.microsoft.com/office/drawing/2015/9/8/chartex" xmlns:cx2="http://schemas.microsoft.com/office/drawing/2015/10/21/chartex" xmlns:cx3="http://schemas.microsoft.com/office/drawing/2016/5/9/chartex" xmlns:cx4="http://schemas.microsoft.com/office/drawing/2016/5/10/chartex" xmlns:cx5="http://schemas.microsoft.com/office/drawing/2016/5/11/chartex" xmlns:cx6="http://schemas.microsoft.com/office/drawing/2016/5/12/chartex" xmlns:cx7="http://schemas.microsoft.com/office/drawing/2016/5/13/chartex" xmlns:cx8="http://schemas.microsoft.com/office/drawing/2016/5/14/chartex" xmlns:mc="http://schemas.openxmlformats.org/markup-compatibility/2006" xmlns:aink="http://schemas.microsoft.com/office/drawing/2016/ink" xmlns:am3d="http://schemas.microsoft.com/office/drawing/2017/model3d" xmlns:o="urn:schemas-microsoft-com:office:office" xmlns:oel="http://schemas.microsoft.com/office/2019/extlst" xmlns:r="http://schemas.openxmlformats.org/officeDocument/2006/relationships" xmlns:m="http://schemas.openxmlformats.org/officeDocument/2006/math" xmlns:v="urn:schemas-microsoft-com:vml" xmlns:wp14="http://schemas.microsoft.com/office/word/2010/wordprocessingDrawing" xmlns:wp="http://schemas.openxmlformats.org/drawingml/2006/wordprocessingDrawing" xmlns:w10="urn:schemas-microsoft-com:office:word" xmlns:w="http://schemas.openxmlformats.org/wordprocessingml/2006/main" xmlns:w14="http://schemas.microsoft.com/office/word/2010/wordml" xmlns:w15="http://schemas.microsoft.com/office/word/2012/wordml" xmlns:w16cex="http://schemas.microsoft.com/office/word/2018/wordml/cex" xmlns:w16cid="http://schemas.microsoft.com/office/word/2016/wordml/cid" xmlns:w16="http://schemas.microsoft.com/office/word/2018/wordml" xmlns:w16sdtdh="http://schemas.microsoft.com/office/word/2020/wordml/sdtdatahash" xmlns:w16se="http://schemas.microsoft.com/office/word/2015/wordml/symex" xmlns:wpg="http://schemas.microsoft.com/office/word/2010/wordprocessingGroup" xmlns:wpi="http://schemas.microsoft.com/office/word/2010/wordprocessingInk" xmlns:wne="http://schemas.microsoft.com/office/word/2006/wordml" xmlns:wps="http://schemas.microsoft.com/office/word/2010/wordprocessingShape" mc:Ignorable="w14 w15 w16se w16cid w16 w16cex w16sdtdh wp14">
+<w:document xmlns:wpc="http://schemas.microsoft.com/office/word/2010/wordprocessingCanvas" xmlns:cx="http://schemas.microsoft.com/office/drawing/2014/chartex" xmlns:cx1="http://schemas.microsoft.com/office/drawing/2015/9/8/chartex" xmlns:cx2="http://schemas.microsoft.com/office/drawing/2015/10/21/chartex" xmlns:cx3="http://schemas.microsoft.com/office/drawing/2016/5/9/chartex" xmlns:cx4="http://schemas.microsoft.com/office/drawing/2016/5/10/chartex" xmlns:cx5="http://schemas.microsoft.com/office/drawing/2016/5/11/chartex" xmlns:cx6="http://schemas.microsoft.com/office/drawing/2016/5/12/chartex" xmlns:cx7="http://schemas.microsoft.com/office/drawing/2016/5/13/chartex" xmlns:cx8="http://schemas.microsoft.com/office/drawing/2016/5/14/chartex" xmlns:mc="http://schemas.openxmlformats.org/markup-compatibility/2006" xmlns:aink="http://schemas.microsoft.com/office/drawing/2016/ink" xmlns:am3d="http://schemas.microsoft.com/office/drawing/2017/model3d" xmlns:o="urn:schemas-microsoft-com:office:office" xmlns:oel="http://schemas.microsoft.com/office/2019/extlst" xmlns:r="http://schemas.openxmlformats.org/officeDocument/2006/relationships" xmlns:m="http://schemas.openxmlformats.org/officeDocument/2006/math" xmlns:v="urn:schemas-microsoft-com:vml" xmlns:wp14="http://schemas.microsoft.com/office/word/2010/wordprocessingDrawing" xmlns:wp="http://schemas.openxmlformats.org/drawingml/2006/wordprocessingDrawing" xmlns:w10="urn:schemas-microsoft-com:office:word" xmlns:w="http://schemas.openxmlformats.org/wordprocessingml/2006/main" xmlns:w14="http://schemas.microsoft.com/office/word/2010/wordml" xmlns:w15="http://schemas.microsoft.com/office/word/2012/wordml" xmlns:w16cex="http://schemas.microsoft.com/office/word/2018/wordml/cex" xmlns:w16cid="http://schemas.microsoft.com/office/word/2016/wordml/cid" xmlns:w16="http://schemas.microsoft.com/office/word/2018/wordml" xmlns:w16du="http://schemas.microsoft.com/office/word/2023/wordml/word16du" xmlns:w16sdtdh="http://schemas.microsoft.com/office/word/2020/wordml/sdtdatahash" xmlns:w16sdtfl="http://schemas.microsoft.com/office/word/2024/wordml/sdtformatlock" xmlns:w16se="http://schemas.microsoft.com/office/word/2015/wordml/symex" xmlns:wpg="http://schemas.microsoft.com/office/word/2010/wordprocessingGroup" xmlns:wpi="http://schemas.microsoft.com/office/word/2010/wordprocessingInk" xmlns:wne="http://schemas.microsoft.com/office/word/2006/wordml" xmlns:wps="http://schemas.microsoft.com/office/word/2010/wordprocessingShape" mc:Ignorable="w14 w15 w16se w16cid w16 w16cex w16sdtdh w16sdtfl w16du wp14">
   <w:body>
     <w:p>
       <w:pPr>
@@ -35,8 +35,116 @@
       </w:r>
     </w:p>
     <w:p>
-      <w:r>
-        <w:t>Tags that we learn in this chapter:</w:t>
+      <w:pPr>
+        <w:rPr>
+          <w:b/>
+          <w:bCs/>
+          <w:sz w:val="40"/>
+          <w:szCs w:val="40"/>
+        </w:rPr>
+      </w:pPr>
+      <w:r>
+        <w:rPr>
+          <w:b/>
+          <w:bCs/>
+          <w:sz w:val="40"/>
+          <w:szCs w:val="40"/>
+        </w:rPr>
+        <w:t xml:space="preserve">HTML </w:t>
+      </w:r>
+      <w:r>
+        <w:rPr>
+          <w:b/>
+          <w:bCs/>
+          <w:sz w:val="40"/>
+          <w:szCs w:val="40"/>
+        </w:rPr>
+        <w:t xml:space="preserve">Quotations </w:t>
+      </w:r>
+      <w:r>
+        <w:rPr>
+          <w:b/>
+          <w:bCs/>
+          <w:sz w:val="40"/>
+          <w:szCs w:val="40"/>
+        </w:rPr>
+        <w:t xml:space="preserve">&amp; </w:t>
+      </w:r>
+      <w:r>
+        <w:rPr>
+          <w:b/>
+          <w:bCs/>
+          <w:sz w:val="40"/>
+          <w:szCs w:val="40"/>
+        </w:rPr>
+        <w:t>Citation</w:t>
+      </w:r>
+      <w:r>
+        <w:rPr>
+          <w:b/>
+          <w:bCs/>
+          <w:sz w:val="40"/>
+          <w:szCs w:val="40"/>
+        </w:rPr>
+        <w:t xml:space="preserve"> </w:t>
+      </w:r>
+      <w:r>
+        <w:rPr>
+          <w:b/>
+          <w:bCs/>
+          <w:sz w:val="40"/>
+          <w:szCs w:val="40"/>
+        </w:rPr>
+        <w:t>T</w:t>
+      </w:r>
+      <w:r>
+        <w:rPr>
+          <w:b/>
+          <w:bCs/>
+          <w:sz w:val="40"/>
+          <w:szCs w:val="40"/>
+        </w:rPr>
+        <w:t>ags</w:t>
+      </w:r>
+      <w:r>
+        <w:rPr>
+          <w:b/>
+          <w:bCs/>
+          <w:sz w:val="40"/>
+          <w:szCs w:val="40"/>
+        </w:rPr>
+        <w:t>:</w:t>
+      </w:r>
+    </w:p>
+    <w:p>
+      <w:r>
+        <w:t xml:space="preserve">There are some </w:t>
+      </w:r>
+      <w:r>
+        <w:rPr>
+          <w:b/>
+          <w:bCs/>
+        </w:rPr>
+        <w:t>Quotations</w:t>
+      </w:r>
+      <w:r>
+        <w:t xml:space="preserve"> and </w:t>
+      </w:r>
+      <w:r>
+        <w:rPr>
+          <w:b/>
+          <w:bCs/>
+        </w:rPr>
+        <w:t>Citation</w:t>
+      </w:r>
+      <w:r>
+        <w:t xml:space="preserve"> </w:t>
+      </w:r>
+      <w:r>
+        <w:t>t</w:t>
+      </w:r>
+      <w:r>
+        <w:t>ags that we learn in this chapter:</w:t>
       </w:r>
     </w:p>
     <w:p>
@@ -127,15 +235,80 @@
           <w:sz w:val="40"/>
           <w:szCs w:val="40"/>
         </w:rPr>
-        <w:t>Example:</w:t>
-      </w:r>
-    </w:p>
-    <w:p>
-      <w:r>
-        <w:t>Picture comes her</w:t>
-      </w:r>
-      <w:r>
-        <w:t>e!</w:t>
+        <w:t>Exampl</w:t>
+      </w:r>
+      <w:r>
+        <w:rPr>
+          <w:b/>
+          <w:bCs/>
+          <w:sz w:val="40"/>
+          <w:szCs w:val="40"/>
+        </w:rPr>
+        <w:t>e</w:t>
+      </w:r>
+      <w:r>
+        <w:rPr>
+          <w:b/>
+          <w:bCs/>
+          <w:sz w:val="40"/>
+          <w:szCs w:val="40"/>
+        </w:rPr>
+        <w:t>:</w:t>
+      </w:r>
+    </w:p>
+    <w:p>
+      <w:r>
+        <w:rPr>
+          <w:noProof/>
+        </w:rPr>
+        <w:drawing>
+          <wp:inline distT="0" distB="0" distL="0" distR="0" wp14:anchorId="7AA04526" wp14:editId="284F5165">
+            <wp:extent cx="5934075" cy="1407160"/>
+            <wp:effectExtent l="0" t="0" r="9525" b="2540"/>
+            <wp:docPr id="1914823262" name="Picture 2"/>
+            <wp:cNvGraphicFramePr>
+              <a:graphicFrameLocks xmlns:a="http://schemas.openxmlformats.org/drawingml/2006/main" noChangeAspect="1"/>
+            </wp:cNvGraphicFramePr>
+            <a:graphic xmlns:a="http://schemas.openxmlformats.org/drawingml/2006/main">
+              <a:graphicData uri="http://schemas.openxmlformats.org/drawingml/2006/picture">
+                <pic:pic xmlns:pic="http://schemas.openxmlformats.org/drawingml/2006/picture">
+                  <pic:nvPicPr>
+                    <pic:cNvPr id="0" name="Picture 2"/>
+                    <pic:cNvPicPr>
+                      <a:picLocks noChangeAspect="1" noChangeArrowheads="1"/>
+                    </pic:cNvPicPr>
+                  </pic:nvPicPr>
+                  <pic:blipFill>
+                    <a:blip r:embed="rId5">
+                      <a:extLst>
+                        <a:ext uri="{28A0092B-C50C-407E-A947-70E740481C1C}">
+                          <a14:useLocalDpi xmlns:a14="http://schemas.microsoft.com/office/drawing/2010/main" val="0"/>
+                        </a:ext>
+                      </a:extLst>
+                    </a:blip>
+                    <a:srcRect/>
+                    <a:stretch>
+                      <a:fillRect/>
+                    </a:stretch>
+                  </pic:blipFill>
+                  <pic:spPr bwMode="auto">
+                    <a:xfrm>
+                      <a:off x="0" y="0"/>
+                      <a:ext cx="5934075" cy="1407160"/>
+                    </a:xfrm>
+                    <a:prstGeom prst="rect">
+                      <a:avLst/>
+                    </a:prstGeom>
+                    <a:noFill/>
+                    <a:ln>
+                      <a:noFill/>
+                    </a:ln>
+                  </pic:spPr>
+                </pic:pic>
+              </a:graphicData>
+            </a:graphic>
+          </wp:inline>
+        </w:drawing>
       </w:r>
     </w:p>
     <w:p>
@@ -195,23 +368,78 @@
         <w:t>Code:</w:t>
       </w:r>
     </w:p>
-    <w:p/>
-    <w:p>
-      <w:pPr>
-        <w:rPr>
-          <w:b/>
-          <w:bCs/>
-          <w:sz w:val="32"/>
-          <w:szCs w:val="32"/>
-        </w:rPr>
-      </w:pPr>
-      <w:r>
-        <w:rPr>
-          <w:b/>
-          <w:bCs/>
-          <w:sz w:val="32"/>
-          <w:szCs w:val="32"/>
-        </w:rPr>
+    <w:p>
+      <w:r>
+        <w:rPr>
+          <w:noProof/>
+        </w:rPr>
+        <w:drawing>
+          <wp:inline distT="0" distB="0" distL="0" distR="0" wp14:anchorId="78BDCE00" wp14:editId="2720F277">
+            <wp:extent cx="5940425" cy="1744345"/>
+            <wp:effectExtent l="0" t="0" r="3175" b="8255"/>
+            <wp:docPr id="1291080879" name="Picture 3"/>
+            <wp:cNvGraphicFramePr>
+              <a:graphicFrameLocks xmlns:a="http://schemas.openxmlformats.org/drawingml/2006/main" noChangeAspect="1"/>
+            </wp:cNvGraphicFramePr>
+            <a:graphic xmlns:a="http://schemas.openxmlformats.org/drawingml/2006/main">
+              <a:graphicData uri="http://schemas.openxmlformats.org/drawingml/2006/picture">
+                <pic:pic xmlns:pic="http://schemas.openxmlformats.org/drawingml/2006/picture">
+                  <pic:nvPicPr>
+                    <pic:cNvPr id="0" name="Picture 3"/>
+                    <pic:cNvPicPr>
+                      <a:picLocks noChangeAspect="1" noChangeArrowheads="1"/>
+                    </pic:cNvPicPr>
+                  </pic:nvPicPr>
+                  <pic:blipFill>
+                    <a:blip r:embed="rId6">
+                      <a:extLst>
+                        <a:ext uri="{28A0092B-C50C-407E-A947-70E740481C1C}">
+                          <a14:useLocalDpi xmlns:a14="http://schemas.microsoft.com/office/drawing/2010/main" val="0"/>
+                        </a:ext>
+                      </a:extLst>
+                    </a:blip>
+                    <a:srcRect/>
+                    <a:stretch>
+                      <a:fillRect/>
+                    </a:stretch>
+                  </pic:blipFill>
+                  <pic:spPr bwMode="auto">
+                    <a:xfrm>
+                      <a:off x="0" y="0"/>
+                      <a:ext cx="5940425" cy="1744345"/>
+                    </a:xfrm>
+                    <a:prstGeom prst="rect">
+                      <a:avLst/>
+                    </a:prstGeom>
+                    <a:noFill/>
+                    <a:ln>
+                      <a:noFill/>
+                    </a:ln>
+                  </pic:spPr>
+                </pic:pic>
+              </a:graphicData>
+            </a:graphic>
+          </wp:inline>
+        </w:drawing>
+      </w:r>
+    </w:p>
+    <w:p>
+      <w:pPr>
+        <w:rPr>
+          <w:b/>
+          <w:bCs/>
+          <w:sz w:val="32"/>
+          <w:szCs w:val="32"/>
+        </w:rPr>
+      </w:pPr>
+      <w:r>
+        <w:rPr>
+          <w:b/>
+          <w:bCs/>
+          <w:sz w:val="32"/>
+          <w:szCs w:val="32"/>
+        </w:rPr>
+        <w:lastRenderedPageBreak/>
         <w:t>Output</w:t>
       </w:r>
       <w:r>
@@ -233,6 +461,63 @@
           <w:szCs w:val="32"/>
         </w:rPr>
       </w:pPr>
+      <w:r>
+        <w:rPr>
+          <w:b/>
+          <w:bCs/>
+          <w:noProof/>
+          <w:sz w:val="32"/>
+          <w:szCs w:val="32"/>
+        </w:rPr>
+        <w:drawing>
+          <wp:inline distT="0" distB="0" distL="0" distR="0" wp14:anchorId="6CA1C5B7" wp14:editId="49D585BE">
+            <wp:extent cx="5855970" cy="1621155"/>
+            <wp:effectExtent l="0" t="0" r="0" b="0"/>
+            <wp:docPr id="1491203787" name="Picture 4"/>
+            <wp:cNvGraphicFramePr>
+              <a:graphicFrameLocks xmlns:a="http://schemas.openxmlformats.org/drawingml/2006/main" noChangeAspect="1"/>
+            </wp:cNvGraphicFramePr>
+            <a:graphic xmlns:a="http://schemas.openxmlformats.org/drawingml/2006/main">
+              <a:graphicData uri="http://schemas.openxmlformats.org/drawingml/2006/picture">
+                <pic:pic xmlns:pic="http://schemas.openxmlformats.org/drawingml/2006/picture">
+                  <pic:nvPicPr>
+                    <pic:cNvPr id="0" name="Picture 4"/>
+                    <pic:cNvPicPr>
+                      <a:picLocks noChangeAspect="1" noChangeArrowheads="1"/>
+                    </pic:cNvPicPr>
+                  </pic:nvPicPr>
+                  <pic:blipFill>
+                    <a:blip r:embed="rId7">
+                      <a:extLst>
+                        <a:ext uri="{28A0092B-C50C-407E-A947-70E740481C1C}">
+                          <a14:useLocalDpi xmlns:a14="http://schemas.microsoft.com/office/drawing/2010/main" val="0"/>
+                        </a:ext>
+                      </a:extLst>
+                    </a:blip>
+                    <a:srcRect/>
+                    <a:stretch>
+                      <a:fillRect/>
+                    </a:stretch>
+                  </pic:blipFill>
+                  <pic:spPr bwMode="auto">
+                    <a:xfrm>
+                      <a:off x="0" y="0"/>
+                      <a:ext cx="5855970" cy="1621155"/>
+                    </a:xfrm>
+                    <a:prstGeom prst="rect">
+                      <a:avLst/>
+                    </a:prstGeom>
+                    <a:noFill/>
+                    <a:ln>
+                      <a:noFill/>
+                    </a:ln>
+                  </pic:spPr>
+                </pic:pic>
+              </a:graphicData>
+            </a:graphic>
+          </wp:inline>
+        </w:drawing>
+      </w:r>
     </w:p>
     <w:p>
       <w:pPr>
@@ -291,7 +576,61 @@
         <w:t>Code:</w:t>
       </w:r>
     </w:p>
-    <w:p/>
+    <w:p>
+      <w:r>
+        <w:rPr>
+          <w:noProof/>
+        </w:rPr>
+        <w:drawing>
+          <wp:inline distT="0" distB="0" distL="0" distR="0" wp14:anchorId="04234A42" wp14:editId="35191403">
+            <wp:extent cx="5713095" cy="1264285"/>
+            <wp:effectExtent l="0" t="0" r="1905" b="0"/>
+            <wp:docPr id="347371482" name="Picture 5"/>
+            <wp:cNvGraphicFramePr>
+              <a:graphicFrameLocks xmlns:a="http://schemas.openxmlformats.org/drawingml/2006/main" noChangeAspect="1"/>
+            </wp:cNvGraphicFramePr>
+            <a:graphic xmlns:a="http://schemas.openxmlformats.org/drawingml/2006/main">
+              <a:graphicData uri="http://schemas.openxmlformats.org/drawingml/2006/picture">
+                <pic:pic xmlns:pic="http://schemas.openxmlformats.org/drawingml/2006/picture">
+                  <pic:nvPicPr>
+                    <pic:cNvPr id="0" name="Picture 5"/>
+                    <pic:cNvPicPr>
+                      <a:picLocks noChangeAspect="1" noChangeArrowheads="1"/>
+                    </pic:cNvPicPr>
+                  </pic:nvPicPr>
+                  <pic:blipFill>
+                    <a:blip r:embed="rId8">
+                      <a:extLst>
+                        <a:ext uri="{28A0092B-C50C-407E-A947-70E740481C1C}">
+                          <a14:useLocalDpi xmlns:a14="http://schemas.microsoft.com/office/drawing/2010/main" val="0"/>
+                        </a:ext>
+                      </a:extLst>
+                    </a:blip>
+                    <a:srcRect/>
+                    <a:stretch>
+                      <a:fillRect/>
+                    </a:stretch>
+                  </pic:blipFill>
+                  <pic:spPr bwMode="auto">
+                    <a:xfrm>
+                      <a:off x="0" y="0"/>
+                      <a:ext cx="5713095" cy="1264285"/>
+                    </a:xfrm>
+                    <a:prstGeom prst="rect">
+                      <a:avLst/>
+                    </a:prstGeom>
+                    <a:noFill/>
+                    <a:ln>
+                      <a:noFill/>
+                    </a:ln>
+                  </pic:spPr>
+                </pic:pic>
+              </a:graphicData>
+            </a:graphic>
+          </wp:inline>
+        </w:drawing>
+      </w:r>
+    </w:p>
     <w:p>
       <w:pPr>
         <w:rPr>
@@ -318,6 +657,92 @@
           <w:szCs w:val="32"/>
         </w:rPr>
         <w:t>:</w:t>
+      </w:r>
+    </w:p>
+    <w:p>
+      <w:pPr>
+        <w:rPr>
+          <w:b/>
+          <w:bCs/>
+          <w:sz w:val="32"/>
+          <w:szCs w:val="32"/>
+        </w:rPr>
+      </w:pPr>
+      <w:r>
+        <w:rPr>
+          <w:b/>
+          <w:bCs/>
+          <w:noProof/>
+          <w:sz w:val="32"/>
+          <w:szCs w:val="32"/>
+        </w:rPr>
+        <w:drawing>
+          <wp:inline distT="0" distB="0" distL="0" distR="0" wp14:anchorId="5A09D1D1" wp14:editId="29E5260C">
+            <wp:extent cx="5849620" cy="1297305"/>
+            <wp:effectExtent l="0" t="0" r="0" b="0"/>
+            <wp:docPr id="1950685281" name="Picture 6"/>
+            <wp:cNvGraphicFramePr>
+              <a:graphicFrameLocks xmlns:a="http://schemas.openxmlformats.org/drawingml/2006/main" noChangeAspect="1"/>
+            </wp:cNvGraphicFramePr>
+            <a:graphic xmlns:a="http://schemas.openxmlformats.org/drawingml/2006/main">
+              <a:graphicData uri="http://schemas.openxmlformats.org/drawingml/2006/picture">
+                <pic:pic xmlns:pic="http://schemas.openxmlformats.org/drawingml/2006/picture">
+                  <pic:nvPicPr>
+                    <pic:cNvPr id="0" name="Picture 6"/>
+                    <pic:cNvPicPr>
+                      <a:picLocks noChangeAspect="1" noChangeArrowheads="1"/>
+                    </pic:cNvPicPr>
+                  </pic:nvPicPr>
+                  <pic:blipFill>
+                    <a:blip r:embed="rId9">
+                      <a:extLst>
+                        <a:ext uri="{28A0092B-C50C-407E-A947-70E740481C1C}">
+                          <a14:useLocalDpi xmlns:a14="http://schemas.microsoft.com/office/drawing/2010/main" val="0"/>
+                        </a:ext>
+                      </a:extLst>
+                    </a:blip>
+                    <a:srcRect/>
+                    <a:stretch>
+                      <a:fillRect/>
+                    </a:stretch>
+                  </pic:blipFill>
+                  <pic:spPr bwMode="auto">
+                    <a:xfrm>
+                      <a:off x="0" y="0"/>
+                      <a:ext cx="5849620" cy="1297305"/>
+                    </a:xfrm>
+                    <a:prstGeom prst="rect">
+                      <a:avLst/>
+                    </a:prstGeom>
+                    <a:noFill/>
+                    <a:ln>
+                      <a:noFill/>
+                    </a:ln>
+                  </pic:spPr>
+                </pic:pic>
+              </a:graphicData>
+            </a:graphic>
+          </wp:inline>
+        </w:drawing>
+      </w:r>
+    </w:p>
+    <w:p>
+      <w:pPr>
+        <w:rPr>
+          <w:b/>
+          <w:bCs/>
+          <w:sz w:val="40"/>
+          <w:szCs w:val="40"/>
+        </w:rPr>
+      </w:pPr>
+      <w:r>
+        <w:rPr>
+          <w:b/>
+          <w:bCs/>
+          <w:sz w:val="40"/>
+          <w:szCs w:val="40"/>
+        </w:rPr>
+        <w:br w:type="page"/>
       </w:r>
     </w:p>
     <w:p>
@@ -383,7 +808,61 @@
         <w:t>Code:</w:t>
       </w:r>
     </w:p>
-    <w:p/>
+    <w:p>
+      <w:r>
+        <w:rPr>
+          <w:noProof/>
+        </w:rPr>
+        <w:drawing>
+          <wp:inline distT="0" distB="0" distL="0" distR="0" wp14:anchorId="68D2DFFB" wp14:editId="4542B83C">
+            <wp:extent cx="5940425" cy="2282825"/>
+            <wp:effectExtent l="0" t="0" r="3175" b="3175"/>
+            <wp:docPr id="1398105699" name="Picture 7"/>
+            <wp:cNvGraphicFramePr>
+              <a:graphicFrameLocks xmlns:a="http://schemas.openxmlformats.org/drawingml/2006/main" noChangeAspect="1"/>
+            </wp:cNvGraphicFramePr>
+            <a:graphic xmlns:a="http://schemas.openxmlformats.org/drawingml/2006/main">
+              <a:graphicData uri="http://schemas.openxmlformats.org/drawingml/2006/picture">
+                <pic:pic xmlns:pic="http://schemas.openxmlformats.org/drawingml/2006/picture">
+                  <pic:nvPicPr>
+                    <pic:cNvPr id="0" name="Picture 7"/>
+                    <pic:cNvPicPr>
+                      <a:picLocks noChangeAspect="1" noChangeArrowheads="1"/>
+                    </pic:cNvPicPr>
+                  </pic:nvPicPr>
+                  <pic:blipFill>
+                    <a:blip r:embed="rId10">
+                      <a:extLst>
+                        <a:ext uri="{28A0092B-C50C-407E-A947-70E740481C1C}">
+                          <a14:useLocalDpi xmlns:a14="http://schemas.microsoft.com/office/drawing/2010/main" val="0"/>
+                        </a:ext>
+                      </a:extLst>
+                    </a:blip>
+                    <a:srcRect/>
+                    <a:stretch>
+                      <a:fillRect/>
+                    </a:stretch>
+                  </pic:blipFill>
+                  <pic:spPr bwMode="auto">
+                    <a:xfrm>
+                      <a:off x="0" y="0"/>
+                      <a:ext cx="5940425" cy="2282825"/>
+                    </a:xfrm>
+                    <a:prstGeom prst="rect">
+                      <a:avLst/>
+                    </a:prstGeom>
+                    <a:noFill/>
+                    <a:ln>
+                      <a:noFill/>
+                    </a:ln>
+                  </pic:spPr>
+                </pic:pic>
+              </a:graphicData>
+            </a:graphic>
+          </wp:inline>
+        </w:drawing>
+      </w:r>
+    </w:p>
     <w:p>
       <w:pPr>
         <w:rPr>
@@ -412,23 +891,109 @@
         <w:t>:</w:t>
       </w:r>
     </w:p>
-    <w:p/>
-    <w:p>
-      <w:pPr>
-        <w:rPr>
-          <w:b/>
-          <w:bCs/>
-          <w:sz w:val="40"/>
-          <w:szCs w:val="40"/>
-        </w:rPr>
-      </w:pPr>
-      <w:r>
-        <w:rPr>
-          <w:b/>
-          <w:bCs/>
-          <w:sz w:val="40"/>
-          <w:szCs w:val="40"/>
-        </w:rPr>
+    <w:p>
+      <w:pPr>
+        <w:rPr>
+          <w:b/>
+          <w:bCs/>
+          <w:sz w:val="32"/>
+          <w:szCs w:val="32"/>
+        </w:rPr>
+      </w:pPr>
+      <w:r>
+        <w:rPr>
+          <w:b/>
+          <w:bCs/>
+          <w:noProof/>
+          <w:sz w:val="32"/>
+          <w:szCs w:val="32"/>
+        </w:rPr>
+        <w:drawing>
+          <wp:inline distT="0" distB="0" distL="0" distR="0" wp14:anchorId="3C97BAA0" wp14:editId="5A080C27">
+            <wp:extent cx="5855970" cy="1374775"/>
+            <wp:effectExtent l="0" t="0" r="0" b="0"/>
+            <wp:docPr id="17103997" name="Picture 9"/>
+            <wp:cNvGraphicFramePr>
+              <a:graphicFrameLocks xmlns:a="http://schemas.openxmlformats.org/drawingml/2006/main" noChangeAspect="1"/>
+            </wp:cNvGraphicFramePr>
+            <a:graphic xmlns:a="http://schemas.openxmlformats.org/drawingml/2006/main">
+              <a:graphicData uri="http://schemas.openxmlformats.org/drawingml/2006/picture">
+                <pic:pic xmlns:pic="http://schemas.openxmlformats.org/drawingml/2006/picture">
+                  <pic:nvPicPr>
+                    <pic:cNvPr id="0" name="Picture 9"/>
+                    <pic:cNvPicPr>
+                      <a:picLocks noChangeAspect="1" noChangeArrowheads="1"/>
+                    </pic:cNvPicPr>
+                  </pic:nvPicPr>
+                  <pic:blipFill>
+                    <a:blip r:embed="rId11">
+                      <a:extLst>
+                        <a:ext uri="{28A0092B-C50C-407E-A947-70E740481C1C}">
+                          <a14:useLocalDpi xmlns:a14="http://schemas.microsoft.com/office/drawing/2010/main" val="0"/>
+                        </a:ext>
+                      </a:extLst>
+                    </a:blip>
+                    <a:srcRect/>
+                    <a:stretch>
+                      <a:fillRect/>
+                    </a:stretch>
+                  </pic:blipFill>
+                  <pic:spPr bwMode="auto">
+                    <a:xfrm>
+                      <a:off x="0" y="0"/>
+                      <a:ext cx="5855970" cy="1374775"/>
+                    </a:xfrm>
+                    <a:prstGeom prst="rect">
+                      <a:avLst/>
+                    </a:prstGeom>
+                    <a:noFill/>
+                    <a:ln>
+                      <a:noFill/>
+                    </a:ln>
+                  </pic:spPr>
+                </pic:pic>
+              </a:graphicData>
+            </a:graphic>
+          </wp:inline>
+        </w:drawing>
+      </w:r>
+    </w:p>
+    <w:p>
+      <w:pPr>
+        <w:rPr>
+          <w:b/>
+          <w:bCs/>
+          <w:sz w:val="40"/>
+          <w:szCs w:val="40"/>
+        </w:rPr>
+      </w:pPr>
+      <w:r>
+        <w:rPr>
+          <w:b/>
+          <w:bCs/>
+          <w:sz w:val="40"/>
+          <w:szCs w:val="40"/>
+        </w:rPr>
+        <w:br w:type="page"/>
+      </w:r>
+    </w:p>
+    <w:p>
+      <w:pPr>
+        <w:rPr>
+          <w:b/>
+          <w:bCs/>
+          <w:sz w:val="40"/>
+          <w:szCs w:val="40"/>
+        </w:rPr>
+      </w:pPr>
+      <w:r>
+        <w:rPr>
+          <w:b/>
+          <w:bCs/>
+          <w:sz w:val="40"/>
+          <w:szCs w:val="40"/>
+        </w:rPr>
+        <w:lastRenderedPageBreak/>
         <w:t>HTML &lt;address&gt; for Contact Information</w:t>
       </w:r>
       <w:r>
@@ -475,7 +1040,61 @@
         <w:t>Code:</w:t>
       </w:r>
     </w:p>
-    <w:p/>
+    <w:p>
+      <w:r>
+        <w:rPr>
+          <w:noProof/>
+        </w:rPr>
+        <w:drawing>
+          <wp:inline distT="0" distB="0" distL="0" distR="0" wp14:anchorId="2F1CE2E8" wp14:editId="5D4982D6">
+            <wp:extent cx="5940425" cy="2347595"/>
+            <wp:effectExtent l="0" t="0" r="3175" b="0"/>
+            <wp:docPr id="1381838927" name="Picture 10"/>
+            <wp:cNvGraphicFramePr>
+              <a:graphicFrameLocks xmlns:a="http://schemas.openxmlformats.org/drawingml/2006/main" noChangeAspect="1"/>
+            </wp:cNvGraphicFramePr>
+            <a:graphic xmlns:a="http://schemas.openxmlformats.org/drawingml/2006/main">
+              <a:graphicData uri="http://schemas.openxmlformats.org/drawingml/2006/picture">
+                <pic:pic xmlns:pic="http://schemas.openxmlformats.org/drawingml/2006/picture">
+                  <pic:nvPicPr>
+                    <pic:cNvPr id="0" name="Picture 10"/>
+                    <pic:cNvPicPr>
+                      <a:picLocks noChangeAspect="1" noChangeArrowheads="1"/>
+                    </pic:cNvPicPr>
+                  </pic:nvPicPr>
+                  <pic:blipFill>
+                    <a:blip r:embed="rId12">
+                      <a:extLst>
+                        <a:ext uri="{28A0092B-C50C-407E-A947-70E740481C1C}">
+                          <a14:useLocalDpi xmlns:a14="http://schemas.microsoft.com/office/drawing/2010/main" val="0"/>
+                        </a:ext>
+                      </a:extLst>
+                    </a:blip>
+                    <a:srcRect/>
+                    <a:stretch>
+                      <a:fillRect/>
+                    </a:stretch>
+                  </pic:blipFill>
+                  <pic:spPr bwMode="auto">
+                    <a:xfrm>
+                      <a:off x="0" y="0"/>
+                      <a:ext cx="5940425" cy="2347595"/>
+                    </a:xfrm>
+                    <a:prstGeom prst="rect">
+                      <a:avLst/>
+                    </a:prstGeom>
+                    <a:noFill/>
+                    <a:ln>
+                      <a:noFill/>
+                    </a:ln>
+                  </pic:spPr>
+                </pic:pic>
+              </a:graphicData>
+            </a:graphic>
+          </wp:inline>
+        </w:drawing>
+      </w:r>
+    </w:p>
     <w:p>
       <w:pPr>
         <w:rPr>
@@ -509,17 +1128,104 @@
         <w:rPr>
           <w:b/>
           <w:bCs/>
-          <w:sz w:val="40"/>
-          <w:szCs w:val="40"/>
-        </w:rPr>
-      </w:pPr>
-      <w:r>
-        <w:rPr>
-          <w:b/>
-          <w:bCs/>
-          <w:sz w:val="40"/>
-          <w:szCs w:val="40"/>
-        </w:rPr>
+          <w:sz w:val="32"/>
+          <w:szCs w:val="32"/>
+        </w:rPr>
+      </w:pPr>
+      <w:r>
+        <w:rPr>
+          <w:b/>
+          <w:bCs/>
+          <w:noProof/>
+          <w:sz w:val="32"/>
+          <w:szCs w:val="32"/>
+        </w:rPr>
+        <w:drawing>
+          <wp:inline distT="0" distB="0" distL="0" distR="0" wp14:anchorId="64BE3BE1" wp14:editId="1EDFA225">
+            <wp:extent cx="5849620" cy="1757680"/>
+            <wp:effectExtent l="0" t="0" r="0" b="0"/>
+            <wp:docPr id="218438783" name="Picture 11"/>
+            <wp:cNvGraphicFramePr>
+              <a:graphicFrameLocks xmlns:a="http://schemas.openxmlformats.org/drawingml/2006/main" noChangeAspect="1"/>
+            </wp:cNvGraphicFramePr>
+            <a:graphic xmlns:a="http://schemas.openxmlformats.org/drawingml/2006/main">
+              <a:graphicData uri="http://schemas.openxmlformats.org/drawingml/2006/picture">
+                <pic:pic xmlns:pic="http://schemas.openxmlformats.org/drawingml/2006/picture">
+                  <pic:nvPicPr>
+                    <pic:cNvPr id="0" name="Picture 11"/>
+                    <pic:cNvPicPr>
+                      <a:picLocks noChangeAspect="1" noChangeArrowheads="1"/>
+                    </pic:cNvPicPr>
+                  </pic:nvPicPr>
+                  <pic:blipFill>
+                    <a:blip r:embed="rId13">
+                      <a:extLst>
+                        <a:ext uri="{28A0092B-C50C-407E-A947-70E740481C1C}">
+                          <a14:useLocalDpi xmlns:a14="http://schemas.microsoft.com/office/drawing/2010/main" val="0"/>
+                        </a:ext>
+                      </a:extLst>
+                    </a:blip>
+                    <a:srcRect/>
+                    <a:stretch>
+                      <a:fillRect/>
+                    </a:stretch>
+                  </pic:blipFill>
+                  <pic:spPr bwMode="auto">
+                    <a:xfrm>
+                      <a:off x="0" y="0"/>
+                      <a:ext cx="5849620" cy="1757680"/>
+                    </a:xfrm>
+                    <a:prstGeom prst="rect">
+                      <a:avLst/>
+                    </a:prstGeom>
+                    <a:noFill/>
+                    <a:ln>
+                      <a:noFill/>
+                    </a:ln>
+                  </pic:spPr>
+                </pic:pic>
+              </a:graphicData>
+            </a:graphic>
+          </wp:inline>
+        </w:drawing>
+      </w:r>
+    </w:p>
+    <w:p>
+      <w:pPr>
+        <w:rPr>
+          <w:b/>
+          <w:bCs/>
+          <w:sz w:val="40"/>
+          <w:szCs w:val="40"/>
+        </w:rPr>
+      </w:pPr>
+      <w:r>
+        <w:rPr>
+          <w:b/>
+          <w:bCs/>
+          <w:sz w:val="40"/>
+          <w:szCs w:val="40"/>
+        </w:rPr>
+        <w:br w:type="page"/>
+      </w:r>
+    </w:p>
+    <w:p>
+      <w:pPr>
+        <w:rPr>
+          <w:b/>
+          <w:bCs/>
+          <w:sz w:val="40"/>
+          <w:szCs w:val="40"/>
+        </w:rPr>
+      </w:pPr>
+      <w:r>
+        <w:rPr>
+          <w:b/>
+          <w:bCs/>
+          <w:sz w:val="40"/>
+          <w:szCs w:val="40"/>
+        </w:rPr>
+        <w:lastRenderedPageBreak/>
         <w:t>HTML &lt;cite&gt; for Work Title</w:t>
       </w:r>
       <w:r>
@@ -563,11 +1269,279 @@
           <w:sz w:val="32"/>
           <w:szCs w:val="32"/>
         </w:rPr>
+        <w:t>Code:</w:t>
+      </w:r>
+    </w:p>
+    <w:p>
+      <w:r>
+        <w:rPr>
+          <w:noProof/>
+        </w:rPr>
+        <w:drawing>
+          <wp:inline distT="0" distB="0" distL="0" distR="0" wp14:anchorId="7051A0CB" wp14:editId="213A01FC">
+            <wp:extent cx="5940425" cy="1167130"/>
+            <wp:effectExtent l="0" t="0" r="3175" b="0"/>
+            <wp:docPr id="1764350177" name="Picture 12"/>
+            <wp:cNvGraphicFramePr>
+              <a:graphicFrameLocks xmlns:a="http://schemas.openxmlformats.org/drawingml/2006/main" noChangeAspect="1"/>
+            </wp:cNvGraphicFramePr>
+            <a:graphic xmlns:a="http://schemas.openxmlformats.org/drawingml/2006/main">
+              <a:graphicData uri="http://schemas.openxmlformats.org/drawingml/2006/picture">
+                <pic:pic xmlns:pic="http://schemas.openxmlformats.org/drawingml/2006/picture">
+                  <pic:nvPicPr>
+                    <pic:cNvPr id="0" name="Picture 12"/>
+                    <pic:cNvPicPr>
+                      <a:picLocks noChangeAspect="1" noChangeArrowheads="1"/>
+                    </pic:cNvPicPr>
+                  </pic:nvPicPr>
+                  <pic:blipFill>
+                    <a:blip r:embed="rId14">
+                      <a:extLst>
+                        <a:ext uri="{28A0092B-C50C-407E-A947-70E740481C1C}">
+                          <a14:useLocalDpi xmlns:a14="http://schemas.microsoft.com/office/drawing/2010/main" val="0"/>
+                        </a:ext>
+                      </a:extLst>
+                    </a:blip>
+                    <a:srcRect/>
+                    <a:stretch>
+                      <a:fillRect/>
+                    </a:stretch>
+                  </pic:blipFill>
+                  <pic:spPr bwMode="auto">
+                    <a:xfrm>
+                      <a:off x="0" y="0"/>
+                      <a:ext cx="5940425" cy="1167130"/>
+                    </a:xfrm>
+                    <a:prstGeom prst="rect">
+                      <a:avLst/>
+                    </a:prstGeom>
+                    <a:noFill/>
+                    <a:ln>
+                      <a:noFill/>
+                    </a:ln>
+                  </pic:spPr>
+                </pic:pic>
+              </a:graphicData>
+            </a:graphic>
+          </wp:inline>
+        </w:drawing>
+      </w:r>
+    </w:p>
+    <w:p>
+      <w:pPr>
+        <w:rPr>
+          <w:b/>
+          <w:bCs/>
+          <w:sz w:val="32"/>
+          <w:szCs w:val="32"/>
+        </w:rPr>
+      </w:pPr>
+      <w:r>
+        <w:rPr>
+          <w:b/>
+          <w:bCs/>
+          <w:sz w:val="32"/>
+          <w:szCs w:val="32"/>
+        </w:rPr>
+        <w:t>Output</w:t>
+      </w:r>
+      <w:r>
+        <w:rPr>
+          <w:b/>
+          <w:bCs/>
+          <w:sz w:val="32"/>
+          <w:szCs w:val="32"/>
+        </w:rPr>
+        <w:t>:</w:t>
+      </w:r>
+    </w:p>
+    <w:p>
+      <w:r>
+        <w:rPr>
+          <w:noProof/>
+        </w:rPr>
+        <w:drawing>
+          <wp:inline distT="0" distB="0" distL="0" distR="0" wp14:anchorId="57745957" wp14:editId="4219CE53">
+            <wp:extent cx="5629275" cy="3851910"/>
+            <wp:effectExtent l="0" t="0" r="9525" b="0"/>
+            <wp:docPr id="175440656" name="Picture 13"/>
+            <wp:cNvGraphicFramePr>
+              <a:graphicFrameLocks xmlns:a="http://schemas.openxmlformats.org/drawingml/2006/main" noChangeAspect="1"/>
+            </wp:cNvGraphicFramePr>
+            <a:graphic xmlns:a="http://schemas.openxmlformats.org/drawingml/2006/main">
+              <a:graphicData uri="http://schemas.openxmlformats.org/drawingml/2006/picture">
+                <pic:pic xmlns:pic="http://schemas.openxmlformats.org/drawingml/2006/picture">
+                  <pic:nvPicPr>
+                    <pic:cNvPr id="0" name="Picture 13"/>
+                    <pic:cNvPicPr>
+                      <a:picLocks noChangeAspect="1" noChangeArrowheads="1"/>
+                    </pic:cNvPicPr>
+                  </pic:nvPicPr>
+                  <pic:blipFill>
+                    <a:blip r:embed="rId15">
+                      <a:extLst>
+                        <a:ext uri="{28A0092B-C50C-407E-A947-70E740481C1C}">
+                          <a14:useLocalDpi xmlns:a14="http://schemas.microsoft.com/office/drawing/2010/main" val="0"/>
+                        </a:ext>
+                      </a:extLst>
+                    </a:blip>
+                    <a:srcRect/>
+                    <a:stretch>
+                      <a:fillRect/>
+                    </a:stretch>
+                  </pic:blipFill>
+                  <pic:spPr bwMode="auto">
+                    <a:xfrm>
+                      <a:off x="0" y="0"/>
+                      <a:ext cx="5629275" cy="3851910"/>
+                    </a:xfrm>
+                    <a:prstGeom prst="rect">
+                      <a:avLst/>
+                    </a:prstGeom>
+                    <a:noFill/>
+                    <a:ln>
+                      <a:noFill/>
+                    </a:ln>
+                  </pic:spPr>
+                </pic:pic>
+              </a:graphicData>
+            </a:graphic>
+          </wp:inline>
+        </w:drawing>
+      </w:r>
+    </w:p>
+    <w:p>
+      <w:pPr>
+        <w:rPr>
+          <w:b/>
+          <w:bCs/>
+          <w:sz w:val="40"/>
+          <w:szCs w:val="40"/>
+        </w:rPr>
+      </w:pPr>
+      <w:r>
+        <w:rPr>
+          <w:b/>
+          <w:bCs/>
+          <w:sz w:val="40"/>
+          <w:szCs w:val="40"/>
+        </w:rPr>
+        <w:br w:type="page"/>
+      </w:r>
+    </w:p>
+    <w:p>
+      <w:pPr>
+        <w:rPr>
+          <w:b/>
+          <w:bCs/>
+          <w:sz w:val="40"/>
+          <w:szCs w:val="40"/>
+        </w:rPr>
+      </w:pPr>
+      <w:r>
+        <w:rPr>
+          <w:b/>
+          <w:bCs/>
+          <w:sz w:val="40"/>
+          <w:szCs w:val="40"/>
+        </w:rPr>
         <w:lastRenderedPageBreak/>
+        <w:t>HTML &lt;bdo&gt; for Bi-Directional Override</w:t>
+      </w:r>
+      <w:r>
+        <w:rPr>
+          <w:b/>
+          <w:bCs/>
+          <w:sz w:val="40"/>
+          <w:szCs w:val="40"/>
+        </w:rPr>
+        <w:t>:</w:t>
+      </w:r>
+    </w:p>
+    <w:p>
+      <w:r>
+        <w:t>BDO stands for Bi-Directional Override.</w:t>
+      </w:r>
+    </w:p>
+    <w:p>
+      <w:r>
+        <w:t>The HTML &lt;bdo&gt; tag is used to override the current text direction:</w:t>
+      </w:r>
+    </w:p>
+    <w:p>
+      <w:pPr>
+        <w:rPr>
+          <w:b/>
+          <w:bCs/>
+          <w:sz w:val="32"/>
+          <w:szCs w:val="32"/>
+        </w:rPr>
+      </w:pPr>
+      <w:r>
+        <w:rPr>
+          <w:b/>
+          <w:bCs/>
+          <w:sz w:val="32"/>
+          <w:szCs w:val="32"/>
+        </w:rPr>
         <w:t>Code:</w:t>
       </w:r>
     </w:p>
-    <w:p/>
+    <w:p>
+      <w:r>
+        <w:rPr>
+          <w:noProof/>
+        </w:rPr>
+        <w:drawing>
+          <wp:inline distT="0" distB="0" distL="0" distR="0" wp14:anchorId="445435FB" wp14:editId="7CFA936B">
+            <wp:extent cx="5356860" cy="460375"/>
+            <wp:effectExtent l="0" t="0" r="0" b="0"/>
+            <wp:docPr id="301276515" name="Picture 14"/>
+            <wp:cNvGraphicFramePr>
+              <a:graphicFrameLocks xmlns:a="http://schemas.openxmlformats.org/drawingml/2006/main" noChangeAspect="1"/>
+            </wp:cNvGraphicFramePr>
+            <a:graphic xmlns:a="http://schemas.openxmlformats.org/drawingml/2006/main">
+              <a:graphicData uri="http://schemas.openxmlformats.org/drawingml/2006/picture">
+                <pic:pic xmlns:pic="http://schemas.openxmlformats.org/drawingml/2006/picture">
+                  <pic:nvPicPr>
+                    <pic:cNvPr id="0" name="Picture 14"/>
+                    <pic:cNvPicPr>
+                      <a:picLocks noChangeAspect="1" noChangeArrowheads="1"/>
+                    </pic:cNvPicPr>
+                  </pic:nvPicPr>
+                  <pic:blipFill>
+                    <a:blip r:embed="rId16">
+                      <a:extLst>
+                        <a:ext uri="{28A0092B-C50C-407E-A947-70E740481C1C}">
+                          <a14:useLocalDpi xmlns:a14="http://schemas.microsoft.com/office/drawing/2010/main" val="0"/>
+                        </a:ext>
+                      </a:extLst>
+                    </a:blip>
+                    <a:srcRect/>
+                    <a:stretch>
+                      <a:fillRect/>
+                    </a:stretch>
+                  </pic:blipFill>
+                  <pic:spPr bwMode="auto">
+                    <a:xfrm>
+                      <a:off x="0" y="0"/>
+                      <a:ext cx="5356860" cy="460375"/>
+                    </a:xfrm>
+                    <a:prstGeom prst="rect">
+                      <a:avLst/>
+                    </a:prstGeom>
+                    <a:noFill/>
+                    <a:ln>
+                      <a:noFill/>
+                    </a:ln>
+                  </pic:spPr>
+                </pic:pic>
+              </a:graphicData>
+            </a:graphic>
+          </wp:inline>
+        </w:drawing>
+      </w:r>
+    </w:p>
     <w:p>
       <w:pPr>
         <w:rPr>
@@ -596,24 +1570,177 @@
         <w:t>:</w:t>
       </w:r>
     </w:p>
-    <w:p/>
-    <w:p>
-      <w:pPr>
-        <w:rPr>
-          <w:b/>
-          <w:bCs/>
-          <w:sz w:val="40"/>
-          <w:szCs w:val="40"/>
-        </w:rPr>
-      </w:pPr>
-      <w:r>
-        <w:rPr>
-          <w:b/>
-          <w:bCs/>
-          <w:sz w:val="40"/>
-          <w:szCs w:val="40"/>
-        </w:rPr>
-        <w:t>HTML &lt;bdo&gt; for Bi-Directional Override</w:t>
+    <w:p>
+      <w:r>
+        <w:rPr>
+          <w:noProof/>
+        </w:rPr>
+        <w:drawing>
+          <wp:inline distT="0" distB="0" distL="0" distR="0" wp14:anchorId="24E51CB8" wp14:editId="458CAC8C">
+            <wp:extent cx="4390390" cy="914400"/>
+            <wp:effectExtent l="0" t="0" r="0" b="0"/>
+            <wp:docPr id="851569311" name="Picture 16"/>
+            <wp:cNvGraphicFramePr>
+              <a:graphicFrameLocks xmlns:a="http://schemas.openxmlformats.org/drawingml/2006/main" noChangeAspect="1"/>
+            </wp:cNvGraphicFramePr>
+            <a:graphic xmlns:a="http://schemas.openxmlformats.org/drawingml/2006/main">
+              <a:graphicData uri="http://schemas.openxmlformats.org/drawingml/2006/picture">
+                <pic:pic xmlns:pic="http://schemas.openxmlformats.org/drawingml/2006/picture">
+                  <pic:nvPicPr>
+                    <pic:cNvPr id="0" name="Picture 16"/>
+                    <pic:cNvPicPr>
+                      <a:picLocks noChangeAspect="1" noChangeArrowheads="1"/>
+                    </pic:cNvPicPr>
+                  </pic:nvPicPr>
+                  <pic:blipFill>
+                    <a:blip r:embed="rId17">
+                      <a:extLst>
+                        <a:ext uri="{28A0092B-C50C-407E-A947-70E740481C1C}">
+                          <a14:useLocalDpi xmlns:a14="http://schemas.microsoft.com/office/drawing/2010/main" val="0"/>
+                        </a:ext>
+                      </a:extLst>
+                    </a:blip>
+                    <a:srcRect/>
+                    <a:stretch>
+                      <a:fillRect/>
+                    </a:stretch>
+                  </pic:blipFill>
+                  <pic:spPr bwMode="auto">
+                    <a:xfrm>
+                      <a:off x="0" y="0"/>
+                      <a:ext cx="4390390" cy="914400"/>
+                    </a:xfrm>
+                    <a:prstGeom prst="rect">
+                      <a:avLst/>
+                    </a:prstGeom>
+                    <a:noFill/>
+                    <a:ln>
+                      <a:noFill/>
+                    </a:ln>
+                  </pic:spPr>
+                </pic:pic>
+              </a:graphicData>
+            </a:graphic>
+          </wp:inline>
+        </w:drawing>
+      </w:r>
+    </w:p>
+    <w:p>
+      <w:pPr>
+        <w:rPr>
+          <w:b/>
+          <w:bCs/>
+          <w:sz w:val="40"/>
+          <w:szCs w:val="40"/>
+        </w:rPr>
+      </w:pPr>
+      <w:r>
+        <w:rPr>
+          <w:b/>
+          <w:bCs/>
+          <w:sz w:val="40"/>
+          <w:szCs w:val="40"/>
+        </w:rPr>
+        <w:br w:type="page"/>
+      </w:r>
+    </w:p>
+    <w:p>
+      <w:pPr>
+        <w:rPr>
+          <w:b/>
+          <w:bCs/>
+          <w:sz w:val="40"/>
+          <w:szCs w:val="40"/>
+        </w:rPr>
+      </w:pPr>
+      <w:r>
+        <w:rPr>
+          <w:b/>
+          <w:bCs/>
+          <w:sz w:val="40"/>
+          <w:szCs w:val="40"/>
+        </w:rPr>
+        <w:lastRenderedPageBreak/>
+        <w:t>Summary:</w:t>
+      </w:r>
+    </w:p>
+    <w:p>
+      <w:r>
+        <w:rPr>
+          <w:noProof/>
+        </w:rPr>
+        <w:drawing>
+          <wp:inline distT="0" distB="0" distL="0" distR="0" wp14:anchorId="64E8BAF6" wp14:editId="2D1745A8">
+            <wp:extent cx="5919537" cy="2133600"/>
+            <wp:effectExtent l="0" t="0" r="5080" b="0"/>
+            <wp:docPr id="968871509" name="Picture 17"/>
+            <wp:cNvGraphicFramePr>
+              <a:graphicFrameLocks xmlns:a="http://schemas.openxmlformats.org/drawingml/2006/main" noChangeAspect="1"/>
+            </wp:cNvGraphicFramePr>
+            <a:graphic xmlns:a="http://schemas.openxmlformats.org/drawingml/2006/main">
+              <a:graphicData uri="http://schemas.openxmlformats.org/drawingml/2006/picture">
+                <pic:pic xmlns:pic="http://schemas.openxmlformats.org/drawingml/2006/picture">
+                  <pic:nvPicPr>
+                    <pic:cNvPr id="0" name="Picture 17"/>
+                    <pic:cNvPicPr>
+                      <a:picLocks noChangeAspect="1" noChangeArrowheads="1"/>
+                    </pic:cNvPicPr>
+                  </pic:nvPicPr>
+                  <pic:blipFill rotWithShape="1">
+                    <a:blip r:embed="rId18">
+                      <a:extLst>
+                        <a:ext uri="{28A0092B-C50C-407E-A947-70E740481C1C}">
+                          <a14:useLocalDpi xmlns:a14="http://schemas.microsoft.com/office/drawing/2010/main" val="0"/>
+                        </a:ext>
+                      </a:extLst>
+                    </a:blip>
+                    <a:srcRect l="271" t="330" r="-54" b="846"/>
+                    <a:stretch>
+                      <a:fillRect/>
+                    </a:stretch>
+                  </pic:blipFill>
+                  <pic:spPr bwMode="auto">
+                    <a:xfrm>
+                      <a:off x="0" y="0"/>
+                      <a:ext cx="5921272" cy="2134225"/>
+                    </a:xfrm>
+                    <a:prstGeom prst="rect">
+                      <a:avLst/>
+                    </a:prstGeom>
+                    <a:noFill/>
+                    <a:ln>
+                      <a:noFill/>
+                    </a:ln>
+                    <a:extLst>
+                      <a:ext uri="{53640926-AAD7-44D8-BBD7-CCE9431645EC}">
+                        <a14:shadowObscured xmlns:a14="http://schemas.microsoft.com/office/drawing/2010/main"/>
+                      </a:ext>
+                    </a:extLst>
+                  </pic:spPr>
+                </pic:pic>
+              </a:graphicData>
+            </a:graphic>
+          </wp:inline>
+        </w:drawing>
+      </w:r>
+    </w:p>
+    <w:p>
+      <w:pPr>
+        <w:rPr>
+          <w:b/>
+          <w:bCs/>
+          <w:sz w:val="40"/>
+          <w:szCs w:val="40"/>
+        </w:rPr>
+      </w:pPr>
+      <w:r>
+        <w:rPr>
+          <w:b/>
+          <w:bCs/>
+          <w:sz w:val="40"/>
+          <w:szCs w:val="40"/>
+        </w:rPr>
+        <w:t>Reference</w:t>
       </w:r>
       <w:r>
         <w:rPr>
@@ -626,114 +1753,7 @@
       </w:r>
     </w:p>
     <w:p>
-      <w:r>
-        <w:t>BDO stands for Bi-Directional Override.</w:t>
-      </w:r>
-    </w:p>
-    <w:p>
-      <w:r>
-        <w:t>The HTML &lt;bdo&gt; tag is used to override the current text direction:</w:t>
-      </w:r>
-    </w:p>
-    <w:p>
-      <w:pPr>
-        <w:rPr>
-          <w:b/>
-          <w:bCs/>
-          <w:sz w:val="32"/>
-          <w:szCs w:val="32"/>
-        </w:rPr>
-      </w:pPr>
-      <w:r>
-        <w:rPr>
-          <w:b/>
-          <w:bCs/>
-          <w:sz w:val="32"/>
-          <w:szCs w:val="32"/>
-        </w:rPr>
-        <w:t>Code:</w:t>
-      </w:r>
-    </w:p>
-    <w:p/>
-    <w:p>
-      <w:pPr>
-        <w:rPr>
-          <w:b/>
-          <w:bCs/>
-          <w:sz w:val="32"/>
-          <w:szCs w:val="32"/>
-        </w:rPr>
-      </w:pPr>
-      <w:r>
-        <w:rPr>
-          <w:b/>
-          <w:bCs/>
-          <w:sz w:val="32"/>
-          <w:szCs w:val="32"/>
-        </w:rPr>
-        <w:t>Output</w:t>
-      </w:r>
-      <w:r>
-        <w:rPr>
-          <w:b/>
-          <w:bCs/>
-          <w:sz w:val="32"/>
-          <w:szCs w:val="32"/>
-        </w:rPr>
-        <w:t>:</w:t>
-      </w:r>
-    </w:p>
-    <w:p/>
-    <w:p>
-      <w:pPr>
-        <w:rPr>
-          <w:b/>
-          <w:bCs/>
-          <w:sz w:val="40"/>
-          <w:szCs w:val="40"/>
-        </w:rPr>
-      </w:pPr>
-      <w:r>
-        <w:rPr>
-          <w:b/>
-          <w:bCs/>
-          <w:sz w:val="40"/>
-          <w:szCs w:val="40"/>
-        </w:rPr>
-        <w:t>Summary:</w:t>
-      </w:r>
-    </w:p>
-    <w:p/>
-    <w:p>
-      <w:pPr>
-        <w:rPr>
-          <w:b/>
-          <w:bCs/>
-          <w:sz w:val="40"/>
-          <w:szCs w:val="40"/>
-        </w:rPr>
-      </w:pPr>
-      <w:r>
-        <w:rPr>
-          <w:b/>
-          <w:bCs/>
-          <w:sz w:val="40"/>
-          <w:szCs w:val="40"/>
-        </w:rPr>
-        <w:t>Reference</w:t>
-      </w:r>
-      <w:r>
-        <w:rPr>
-          <w:b/>
-          <w:bCs/>
-          <w:sz w:val="40"/>
-          <w:szCs w:val="40"/>
-        </w:rPr>
-        <w:t>:</w:t>
-      </w:r>
-    </w:p>
-    <w:p>
-      <w:hyperlink r:id="rId5" w:history="1">
+      <w:hyperlink r:id="rId19" w:history="1">
         <w:r>
           <w:rPr>
             <w:rStyle w:val="Hyperlink"/>
@@ -743,7 +1763,7 @@
       </w:hyperlink>
     </w:p>
     <w:p>
-      <w:hyperlink r:id="rId6" w:history="1">
+      <w:hyperlink r:id="rId20" w:history="1">
         <w:r>
           <w:rPr>
             <w:rStyle w:val="Hyperlink"/>
@@ -753,7 +1773,7 @@
       </w:hyperlink>
     </w:p>
     <w:p>
-      <w:hyperlink r:id="rId7" w:history="1">
+      <w:hyperlink r:id="rId21" w:history="1">
         <w:r>
           <w:rPr>
             <w:rStyle w:val="Hyperlink"/>
@@ -763,7 +1783,7 @@
       </w:hyperlink>
     </w:p>
     <w:p>
-      <w:hyperlink r:id="rId8" w:history="1">
+      <w:hyperlink r:id="rId22" w:history="1">
         <w:r>
           <w:rPr>
             <w:rStyle w:val="Hyperlink"/>
@@ -773,7 +1793,7 @@
       </w:hyperlink>
     </w:p>
     <w:p>
-      <w:hyperlink r:id="rId9" w:history="1">
+      <w:hyperlink r:id="rId23" w:history="1">
         <w:r>
           <w:rPr>
             <w:rStyle w:val="Hyperlink"/>
@@ -783,7 +1803,7 @@
       </w:hyperlink>
     </w:p>
     <w:p>
-      <w:hyperlink r:id="rId10" w:history="1">
+      <w:hyperlink r:id="rId24" w:history="1">
         <w:r>
           <w:rPr>
             <w:rStyle w:val="Hyperlink"/>
@@ -804,7 +1824,7 @@
 </file>
 
 <file path=word/numbering.xml><?xml version="1.0" encoding="utf-8"?>
-<w:numbering xmlns:wpc="http://schemas.microsoft.com/office/word/2010/wordprocessingCanvas" xmlns:cx="http://schemas.microsoft.com/office/drawing/2014/chartex" xmlns:cx1="http://schemas.microsoft.com/office/drawing/2015/9/8/chartex" xmlns:cx2="http://schemas.microsoft.com/office/drawing/2015/10/21/chartex" xmlns:cx3="http://schemas.microsoft.com/office/drawing/2016/5/9/chartex" xmlns:cx4="http://schemas.microsoft.com/office/drawing/2016/5/10/chartex" xmlns:cx5="http://schemas.microsoft.com/office/drawing/2016/5/11/chartex" xmlns:cx6="http://schemas.microsoft.com/office/drawing/2016/5/12/chartex" xmlns:cx7="http://schemas.microsoft.com/office/drawing/2016/5/13/chartex" xmlns:cx8="http://schemas.microsoft.com/office/drawing/2016/5/14/chartex" xmlns:mc="http://schemas.openxmlformats.org/markup-compatibility/2006" xmlns:aink="http://schemas.microsoft.com/office/drawing/2016/ink" xmlns:am3d="http://schemas.microsoft.com/office/drawing/2017/model3d" xmlns:o="urn:schemas-microsoft-com:office:office" xmlns:oel="http://schemas.microsoft.com/office/2019/extlst" xmlns:r="http://schemas.openxmlformats.org/officeDocument/2006/relationships" xmlns:m="http://schemas.openxmlformats.org/officeDocument/2006/math" xmlns:v="urn:schemas-microsoft-com:vml" xmlns:wp14="http://schemas.microsoft.com/office/word/2010/wordprocessingDrawing" xmlns:wp="http://schemas.openxmlformats.org/drawingml/2006/wordprocessingDrawing" xmlns:w10="urn:schemas-microsoft-com:office:word" xmlns:w="http://schemas.openxmlformats.org/wordprocessingml/2006/main" xmlns:w14="http://schemas.microsoft.com/office/word/2010/wordml" xmlns:w15="http://schemas.microsoft.com/office/word/2012/wordml" xmlns:w16cex="http://schemas.microsoft.com/office/word/2018/wordml/cex" xmlns:w16cid="http://schemas.microsoft.com/office/word/2016/wordml/cid" xmlns:w16="http://schemas.microsoft.com/office/word/2018/wordml" xmlns:w16sdtdh="http://schemas.microsoft.com/office/word/2020/wordml/sdtdatahash" xmlns:w16se="http://schemas.microsoft.com/office/word/2015/wordml/symex" xmlns:wpg="http://schemas.microsoft.com/office/word/2010/wordprocessingGroup" xmlns:wpi="http://schemas.microsoft.com/office/word/2010/wordprocessingInk" xmlns:wne="http://schemas.microsoft.com/office/word/2006/wordml" xmlns:wps="http://schemas.microsoft.com/office/word/2010/wordprocessingShape" mc:Ignorable="w14 w15 w16se w16cid w16 w16cex w16sdtdh wp14">
+<w:numbering xmlns:wpc="http://schemas.microsoft.com/office/word/2010/wordprocessingCanvas" xmlns:cx="http://schemas.microsoft.com/office/drawing/2014/chartex" xmlns:cx1="http://schemas.microsoft.com/office/drawing/2015/9/8/chartex" xmlns:cx2="http://schemas.microsoft.com/office/drawing/2015/10/21/chartex" xmlns:cx3="http://schemas.microsoft.com/office/drawing/2016/5/9/chartex" xmlns:cx4="http://schemas.microsoft.com/office/drawing/2016/5/10/chartex" xmlns:cx5="http://schemas.microsoft.com/office/drawing/2016/5/11/chartex" xmlns:cx6="http://schemas.microsoft.com/office/drawing/2016/5/12/chartex" xmlns:cx7="http://schemas.microsoft.com/office/drawing/2016/5/13/chartex" xmlns:cx8="http://schemas.microsoft.com/office/drawing/2016/5/14/chartex" xmlns:mc="http://schemas.openxmlformats.org/markup-compatibility/2006" xmlns:aink="http://schemas.microsoft.com/office/drawing/2016/ink" xmlns:am3d="http://schemas.microsoft.com/office/drawing/2017/model3d" xmlns:o="urn:schemas-microsoft-com:office:office" xmlns:oel="http://schemas.microsoft.com/office/2019/extlst" xmlns:r="http://schemas.openxmlformats.org/officeDocument/2006/relationships" xmlns:m="http://schemas.openxmlformats.org/officeDocument/2006/math" xmlns:v="urn:schemas-microsoft-com:vml" xmlns:wp14="http://schemas.microsoft.com/office/word/2010/wordprocessingDrawing" xmlns:wp="http://schemas.openxmlformats.org/drawingml/2006/wordprocessingDrawing" xmlns:w10="urn:schemas-microsoft-com:office:word" xmlns:w="http://schemas.openxmlformats.org/wordprocessingml/2006/main" xmlns:w14="http://schemas.microsoft.com/office/word/2010/wordml" xmlns:w15="http://schemas.microsoft.com/office/word/2012/wordml" xmlns:w16cex="http://schemas.microsoft.com/office/word/2018/wordml/cex" xmlns:w16cid="http://schemas.microsoft.com/office/word/2016/wordml/cid" xmlns:w16="http://schemas.microsoft.com/office/word/2018/wordml" xmlns:w16du="http://schemas.microsoft.com/office/word/2023/wordml/word16du" xmlns:w16sdtdh="http://schemas.microsoft.com/office/word/2020/wordml/sdtdatahash" xmlns:w16sdtfl="http://schemas.microsoft.com/office/word/2024/wordml/sdtformatlock" xmlns:w16se="http://schemas.microsoft.com/office/word/2015/wordml/symex" xmlns:wpg="http://schemas.microsoft.com/office/word/2010/wordprocessingGroup" xmlns:wpi="http://schemas.microsoft.com/office/word/2010/wordprocessingInk" xmlns:wne="http://schemas.microsoft.com/office/word/2006/wordml" xmlns:wps="http://schemas.microsoft.com/office/word/2010/wordprocessingShape" mc:Ignorable="w14 w15 w16se w16cid w16 w16cex w16sdtdh w16sdtfl w16du wp14">
   <w:abstractNum w:abstractNumId="0" w15:restartNumberingAfterBreak="0">
     <w:nsid w:val="18105D55"/>
     <w:multiLevelType w:val="hybridMultilevel"/>
@@ -898,7 +1918,7 @@
 </file>
 
 <file path=word/styles.xml><?xml version="1.0" encoding="utf-8"?>
-<w:styles xmlns:mc="http://schemas.openxmlformats.org/markup-compatibility/2006" xmlns:r="http://schemas.openxmlformats.org/officeDocument/2006/relationships" xmlns:w="http://schemas.openxmlformats.org/wordprocessingml/2006/main" xmlns:w14="http://schemas.microsoft.com/office/word/2010/wordml" xmlns:w15="http://schemas.microsoft.com/office/word/2012/wordml" xmlns:w16cex="http://schemas.microsoft.com/office/word/2018/wordml/cex" xmlns:w16cid="http://schemas.microsoft.com/office/word/2016/wordml/cid" xmlns:w16="http://schemas.microsoft.com/office/word/2018/wordml" xmlns:w16sdtdh="http://schemas.microsoft.com/office/word/2020/wordml/sdtdatahash" xmlns:w16se="http://schemas.microsoft.com/office/word/2015/wordml/symex" mc:Ignorable="w14 w15 w16se w16cid w16 w16cex w16sdtdh">
+<w:styles xmlns:mc="http://schemas.openxmlformats.org/markup-compatibility/2006" xmlns:r="http://schemas.openxmlformats.org/officeDocument/2006/relationships" xmlns:w="http://schemas.openxmlformats.org/wordprocessingml/2006/main" xmlns:w14="http://schemas.microsoft.com/office/word/2010/wordml" xmlns:w15="http://schemas.microsoft.com/office/word/2012/wordml" xmlns:w16cex="http://schemas.microsoft.com/office/word/2018/wordml/cex" xmlns:w16cid="http://schemas.microsoft.com/office/word/2016/wordml/cid" xmlns:w16="http://schemas.microsoft.com/office/word/2018/wordml" xmlns:w16du="http://schemas.microsoft.com/office/word/2023/wordml/word16du" xmlns:w16sdtdh="http://schemas.microsoft.com/office/word/2020/wordml/sdtdatahash" xmlns:w16sdtfl="http://schemas.microsoft.com/office/word/2024/wordml/sdtformatlock" xmlns:w16se="http://schemas.microsoft.com/office/word/2015/wordml/symex" mc:Ignorable="w14 w15 w16se w16cid w16 w16cex w16sdtdh w16sdtfl w16du">
   <w:docDefaults>
     <w:rPrDefault>
       <w:rPr>

</xml_diff>